<commit_message>
Added New Day6 Code
</commit_message>
<xml_diff>
--- a/Day_6.docx
+++ b/Day_6.docx
@@ -4,6 +4,11 @@
   <w:body>
     <w:p>
       <w:pPr>
+        <w:ind w:left="720" w:hanging="360"/>
+      </w:pPr>
+    </w:p>
+    <w:p>
+      <w:pPr>
         <w:pStyle w:val="ListParagraph"/>
         <w:numPr>
           <w:ilvl w:val="0"/>
@@ -11,8 +16,25 @@
         </w:numPr>
       </w:pPr>
       <w:r>
-        <w:t>Basic Git Commands</w:t>
-      </w:r>
+        <w:t>Installation of Git</w:t>
+      </w:r>
+    </w:p>
+    <w:p>
+      <w:pPr>
+        <w:pStyle w:val="ListParagraph"/>
+        <w:numPr>
+          <w:ilvl w:val="1"/>
+          <w:numId w:val="5"/>
+        </w:numPr>
+      </w:pPr>
+      <w:hyperlink r:id="rId5" w:history="1">
+        <w:r>
+          <w:rPr>
+            <w:rStyle w:val="Hyperlink"/>
+          </w:rPr>
+          <w:t>https://desktop.github.com/</w:t>
+        </w:r>
+      </w:hyperlink>
     </w:p>
     <w:p>
       <w:pPr>
@@ -23,7 +45,226 @@
         </w:numPr>
       </w:pPr>
       <w:r>
-        <w:t>Handling different Objects:  Input box, Links, Buttons List, Tables</w:t>
+        <w:t>Basic concept of Git</w:t>
+      </w:r>
+    </w:p>
+    <w:p>
+      <w:pPr>
+        <w:pStyle w:val="ListParagraph"/>
+        <w:numPr>
+          <w:ilvl w:val="1"/>
+          <w:numId w:val="5"/>
+        </w:numPr>
+      </w:pPr>
+      <w:r>
+        <w:rPr>
+          <w:noProof/>
+        </w:rPr>
+        <w:drawing>
+          <wp:inline distT="0" distB="0" distL="0" distR="0" wp14:anchorId="48BB65FA" wp14:editId="07C66F59">
+            <wp:extent cx="4556760" cy="3893820"/>
+            <wp:effectExtent l="0" t="0" r="0" b="0"/>
+            <wp:docPr id="1" name="Picture 1" descr="Git Tutorial"/>
+            <wp:cNvGraphicFramePr>
+              <a:graphicFrameLocks xmlns:a="http://schemas.openxmlformats.org/drawingml/2006/main" noChangeAspect="1"/>
+            </wp:cNvGraphicFramePr>
+            <a:graphic xmlns:a="http://schemas.openxmlformats.org/drawingml/2006/main">
+              <a:graphicData uri="http://schemas.openxmlformats.org/drawingml/2006/picture">
+                <pic:pic xmlns:pic="http://schemas.openxmlformats.org/drawingml/2006/picture">
+                  <pic:nvPicPr>
+                    <pic:cNvPr id="0" name="Picture 1" descr="Git Tutorial"/>
+                    <pic:cNvPicPr>
+                      <a:picLocks noChangeAspect="1" noChangeArrowheads="1"/>
+                    </pic:cNvPicPr>
+                  </pic:nvPicPr>
+                  <pic:blipFill>
+                    <a:blip r:embed="rId6">
+                      <a:extLst>
+                        <a:ext uri="{28A0092B-C50C-407E-A947-70E740481C1C}">
+                          <a14:useLocalDpi xmlns:a14="http://schemas.microsoft.com/office/drawing/2010/main" val="0"/>
+                        </a:ext>
+                      </a:extLst>
+                    </a:blip>
+                    <a:srcRect/>
+                    <a:stretch>
+                      <a:fillRect/>
+                    </a:stretch>
+                  </pic:blipFill>
+                  <pic:spPr bwMode="auto">
+                    <a:xfrm>
+                      <a:off x="0" y="0"/>
+                      <a:ext cx="4556760" cy="3893820"/>
+                    </a:xfrm>
+                    <a:prstGeom prst="rect">
+                      <a:avLst/>
+                    </a:prstGeom>
+                    <a:noFill/>
+                    <a:ln>
+                      <a:noFill/>
+                    </a:ln>
+                  </pic:spPr>
+                </pic:pic>
+              </a:graphicData>
+            </a:graphic>
+          </wp:inline>
+        </w:drawing>
+      </w:r>
+    </w:p>
+    <w:p>
+      <w:pPr>
+        <w:pStyle w:val="ListParagraph"/>
+        <w:numPr>
+          <w:ilvl w:val="0"/>
+          <w:numId w:val="5"/>
+        </w:numPr>
+      </w:pPr>
+      <w:r>
+        <w:t>Basic git commands</w:t>
+      </w:r>
+    </w:p>
+    <w:p>
+      <w:pPr>
+        <w:pStyle w:val="ListParagraph"/>
+        <w:numPr>
+          <w:ilvl w:val="1"/>
+          <w:numId w:val="5"/>
+        </w:numPr>
+      </w:pPr>
+      <w:r>
+        <w:t xml:space="preserve">Git </w:t>
+      </w:r>
+      <w:proofErr w:type="spellStart"/>
+      <w:r>
+        <w:t>init</w:t>
+      </w:r>
+      <w:proofErr w:type="spellEnd"/>
+    </w:p>
+    <w:p>
+      <w:pPr>
+        <w:pStyle w:val="ListParagraph"/>
+        <w:numPr>
+          <w:ilvl w:val="1"/>
+          <w:numId w:val="5"/>
+        </w:numPr>
+      </w:pPr>
+      <w:r>
+        <w:t>Git Clone</w:t>
+      </w:r>
+    </w:p>
+    <w:p>
+      <w:pPr>
+        <w:pStyle w:val="ListParagraph"/>
+        <w:numPr>
+          <w:ilvl w:val="1"/>
+          <w:numId w:val="5"/>
+        </w:numPr>
+      </w:pPr>
+      <w:r>
+        <w:t>Git Commit</w:t>
+      </w:r>
+    </w:p>
+    <w:p>
+      <w:pPr>
+        <w:pStyle w:val="ListParagraph"/>
+        <w:numPr>
+          <w:ilvl w:val="1"/>
+          <w:numId w:val="5"/>
+        </w:numPr>
+      </w:pPr>
+      <w:r>
+        <w:t>Git Pull</w:t>
+      </w:r>
+    </w:p>
+    <w:p>
+      <w:pPr>
+        <w:pStyle w:val="ListParagraph"/>
+        <w:numPr>
+          <w:ilvl w:val="1"/>
+          <w:numId w:val="5"/>
+        </w:numPr>
+      </w:pPr>
+      <w:r>
+        <w:t>Git Push</w:t>
+      </w:r>
+    </w:p>
+    <w:p>
+      <w:pPr>
+        <w:pStyle w:val="ListParagraph"/>
+        <w:numPr>
+          <w:ilvl w:val="1"/>
+          <w:numId w:val="5"/>
+        </w:numPr>
+      </w:pPr>
+      <w:r>
+        <w:t>Git checkout</w:t>
+      </w:r>
+    </w:p>
+    <w:p>
+      <w:pPr>
+        <w:pStyle w:val="ListParagraph"/>
+        <w:numPr>
+          <w:ilvl w:val="1"/>
+          <w:numId w:val="5"/>
+        </w:numPr>
+      </w:pPr>
+      <w:r>
+        <w:t>Git log</w:t>
+      </w:r>
+    </w:p>
+    <w:p>
+      <w:pPr>
+        <w:pStyle w:val="ListParagraph"/>
+        <w:numPr>
+          <w:ilvl w:val="1"/>
+          <w:numId w:val="5"/>
+        </w:numPr>
+      </w:pPr>
+      <w:r>
+        <w:t>Git diff</w:t>
+      </w:r>
+    </w:p>
+    <w:p>
+      <w:pPr>
+        <w:pStyle w:val="ListParagraph"/>
+        <w:numPr>
+          <w:ilvl w:val="1"/>
+          <w:numId w:val="5"/>
+        </w:numPr>
+      </w:pPr>
+      <w:r>
+        <w:t xml:space="preserve">Git </w:t>
+      </w:r>
+      <w:proofErr w:type="gramStart"/>
+      <w:r>
+        <w:t>add</w:t>
+      </w:r>
+      <w:proofErr w:type="gramEnd"/>
+    </w:p>
+    <w:p>
+      <w:pPr>
+        <w:pStyle w:val="ListParagraph"/>
+        <w:numPr>
+          <w:ilvl w:val="1"/>
+          <w:numId w:val="5"/>
+        </w:numPr>
+      </w:pPr>
+      <w:r>
+        <w:t>Git status</w:t>
+      </w:r>
+    </w:p>
+    <w:p>
+      <w:pPr>
+        <w:pStyle w:val="ListParagraph"/>
+        <w:numPr>
+          <w:ilvl w:val="0"/>
+          <w:numId w:val="5"/>
+        </w:numPr>
+      </w:pPr>
+      <w:r>
+        <w:t>Handling different Objects:  Links, Tables</w:t>
+      </w:r>
+      <w:r>
+        <w:t>, Lists</w:t>
       </w:r>
     </w:p>
     <w:p>
@@ -493,7 +734,7 @@
         <w:rFonts w:hint="default"/>
       </w:rPr>
     </w:lvl>
-    <w:lvl w:ilvl="1" w:tplc="04090019" w:tentative="1">
+    <w:lvl w:ilvl="1" w:tplc="04090019">
       <w:start w:val="1"/>
       <w:numFmt w:val="lowerLetter"/>
       <w:lvlText w:val="%2."/>

</xml_diff>

<commit_message>
Added command  for git stash
</commit_message>
<xml_diff>
--- a/Day_6.docx
+++ b/Day_6.docx
@@ -131,13 +131,8 @@
         </w:numPr>
       </w:pPr>
       <w:r>
-        <w:t xml:space="preserve">Git </w:t>
-      </w:r>
-      <w:proofErr w:type="spellStart"/>
-      <w:r>
-        <w:t>init</w:t>
-      </w:r>
-      <w:proofErr w:type="spellEnd"/>
+        <w:t>Git init</w:t>
+      </w:r>
     </w:p>
     <w:p>
       <w:pPr>
@@ -232,13 +227,8 @@
         </w:numPr>
       </w:pPr>
       <w:r>
-        <w:t xml:space="preserve">Git </w:t>
-      </w:r>
-      <w:proofErr w:type="gramStart"/>
-      <w:r>
-        <w:t>add</w:t>
-      </w:r>
-      <w:proofErr w:type="gramEnd"/>
+        <w:t>Git add</w:t>
+      </w:r>
     </w:p>
     <w:p>
       <w:pPr>
@@ -250,6 +240,18 @@
       </w:pPr>
       <w:r>
         <w:t>Git status</w:t>
+      </w:r>
+    </w:p>
+    <w:p>
+      <w:pPr>
+        <w:pStyle w:val="ListParagraph"/>
+        <w:numPr>
+          <w:ilvl w:val="1"/>
+          <w:numId w:val="5"/>
+        </w:numPr>
+      </w:pPr>
+      <w:r>
+        <w:t>Git stash</w:t>
       </w:r>
     </w:p>
     <w:p>

</xml_diff>